<commit_message>
some more commands added
</commit_message>
<xml_diff>
--- a/Important commands of Git.docx
+++ b/Important commands of Git.docx
@@ -115,29 +115,7 @@
           <w:szCs w:val="28"/>
           <w:lang w:val="en-US"/>
         </w:rPr>
-        <w:t xml:space="preserve">git config –global </w:t>
-      </w:r>
-      <w:proofErr w:type="spellStart"/>
-      <w:r>
-        <w:rPr>
-          <w:b/>
-          <w:bCs/>
-          <w:sz w:val="28"/>
-          <w:szCs w:val="28"/>
-          <w:lang w:val="en-US"/>
-        </w:rPr>
-        <w:t>user.email</w:t>
-      </w:r>
-      <w:proofErr w:type="spellEnd"/>
-      <w:r>
-        <w:rPr>
-          <w:b/>
-          <w:bCs/>
-          <w:sz w:val="28"/>
-          <w:szCs w:val="28"/>
-          <w:lang w:val="en-US"/>
-        </w:rPr>
-        <w:t xml:space="preserve"> “your email id”</w:t>
+        <w:t>git config –global user.email “your email id”</w:t>
       </w:r>
     </w:p>
     <w:p>
@@ -249,7 +227,23 @@
           <w:szCs w:val="28"/>
           <w:lang w:val="en-US"/>
         </w:rPr>
-        <w:t>(above code will open vim editor, you can use setup config command too for overwriting user details)</w:t>
+        <w:t>(above code will open vim editor, you can use setup config command too for overwriting user details</w:t>
+      </w:r>
+      <w:r>
+        <w:rPr>
+          <w:sz w:val="28"/>
+          <w:szCs w:val="28"/>
+          <w:lang w:val="en-US"/>
+        </w:rPr>
+        <w:t>, esc + : + w to quit vit</w:t>
+      </w:r>
+      <w:r>
+        <w:rPr>
+          <w:sz w:val="28"/>
+          <w:szCs w:val="28"/>
+          <w:lang w:val="en-US"/>
+        </w:rPr>
+        <w:t>)</w:t>
       </w:r>
     </w:p>
     <w:p>
@@ -304,25 +298,7 @@
           <w:szCs w:val="28"/>
           <w:lang w:val="en-US"/>
         </w:rPr>
-        <w:t xml:space="preserve"> : to know whether it is </w:t>
-      </w:r>
-      <w:proofErr w:type="spellStart"/>
-      <w:r>
-        <w:rPr>
-          <w:sz w:val="28"/>
-          <w:szCs w:val="28"/>
-          <w:lang w:val="en-US"/>
-        </w:rPr>
-        <w:t>git</w:t>
-      </w:r>
-      <w:proofErr w:type="spellEnd"/>
-      <w:r>
-        <w:rPr>
-          <w:sz w:val="28"/>
-          <w:szCs w:val="28"/>
-          <w:lang w:val="en-US"/>
-        </w:rPr>
-        <w:t xml:space="preserve"> repo or not</w:t>
+        <w:t xml:space="preserve"> : to know whether it is git repo or not</w:t>
       </w:r>
     </w:p>
     <w:p>
@@ -346,45 +322,15 @@
           <w:szCs w:val="28"/>
           <w:lang w:val="en-US"/>
         </w:rPr>
-        <w:t xml:space="preserve">git </w:t>
-      </w:r>
-      <w:proofErr w:type="spellStart"/>
-      <w:r>
-        <w:rPr>
-          <w:b/>
-          <w:bCs/>
-          <w:sz w:val="28"/>
-          <w:szCs w:val="28"/>
-          <w:lang w:val="en-US"/>
-        </w:rPr>
-        <w:t>init</w:t>
-      </w:r>
-      <w:proofErr w:type="spellEnd"/>
-      <w:r>
-        <w:rPr>
-          <w:sz w:val="28"/>
-          <w:szCs w:val="28"/>
-          <w:lang w:val="en-US"/>
-        </w:rPr>
-        <w:t xml:space="preserve"> : to initialize as </w:t>
-      </w:r>
-      <w:proofErr w:type="spellStart"/>
-      <w:r>
-        <w:rPr>
-          <w:sz w:val="28"/>
-          <w:szCs w:val="28"/>
-          <w:lang w:val="en-US"/>
-        </w:rPr>
-        <w:t>git</w:t>
-      </w:r>
-      <w:proofErr w:type="spellEnd"/>
-      <w:r>
-        <w:rPr>
-          <w:sz w:val="28"/>
-          <w:szCs w:val="28"/>
-          <w:lang w:val="en-US"/>
-        </w:rPr>
-        <w:t xml:space="preserve"> repo (creates .git hidden file, use ls -a to see)</w:t>
+        <w:t>git init</w:t>
+      </w:r>
+      <w:r>
+        <w:rPr>
+          <w:sz w:val="28"/>
+          <w:szCs w:val="28"/>
+          <w:lang w:val="en-US"/>
+        </w:rPr>
+        <w:t xml:space="preserve"> : to initialize as git repo (creates .git hidden file, use ls -a to see)</w:t>
       </w:r>
     </w:p>
     <w:p>
@@ -1079,29 +1025,16 @@
         </w:rPr>
         <w:t xml:space="preserve"> -&gt; </w:t>
       </w:r>
-      <w:proofErr w:type="spellStart"/>
-      <w:r>
-        <w:rPr>
-          <w:rFonts w:cstheme="minorHAnsi"/>
-          <w:b/>
-          <w:bCs/>
-          <w:sz w:val="28"/>
-          <w:szCs w:val="28"/>
-          <w:lang w:val="en-US"/>
-        </w:rPr>
-        <w:t>ashish</w:t>
-      </w:r>
-      <w:proofErr w:type="spellEnd"/>
-      <w:r>
-        <w:rPr>
-          <w:rFonts w:cstheme="minorHAnsi"/>
-          <w:b/>
-          <w:bCs/>
-          <w:sz w:val="28"/>
-          <w:szCs w:val="28"/>
-          <w:lang w:val="en-US"/>
-        </w:rPr>
-        <w:t>/addition</w:t>
+      <w:r>
+        <w:rPr>
+          <w:rFonts w:cstheme="minorHAnsi"/>
+          <w:b/>
+          <w:bCs/>
+          <w:sz w:val="28"/>
+          <w:szCs w:val="28"/>
+          <w:lang w:val="en-US"/>
+        </w:rPr>
+        <w:t>ashish/addition</w:t>
       </w:r>
     </w:p>
     <w:p>
@@ -1120,43 +1053,17 @@
           <w:lang w:val="en-US"/>
         </w:rPr>
       </w:pPr>
-      <w:proofErr w:type="spellStart"/>
-      <w:r>
-        <w:rPr>
-          <w:rFonts w:cstheme="minorHAnsi"/>
-          <w:b/>
-          <w:bCs/>
-          <w:sz w:val="28"/>
-          <w:szCs w:val="28"/>
-          <w:lang w:val="en-US"/>
-        </w:rPr>
-        <w:t>adarsh</w:t>
-      </w:r>
-      <w:proofErr w:type="spellEnd"/>
-      <w:r>
-        <w:rPr>
-          <w:rFonts w:cstheme="minorHAnsi"/>
-          <w:b/>
-          <w:bCs/>
-          <w:sz w:val="28"/>
-          <w:szCs w:val="28"/>
-          <w:lang w:val="en-US"/>
-        </w:rPr>
-        <w:t>/</w:t>
-      </w:r>
-      <w:proofErr w:type="spellStart"/>
-      <w:r>
-        <w:rPr>
-          <w:rFonts w:cstheme="minorHAnsi"/>
-          <w:b/>
-          <w:bCs/>
-          <w:sz w:val="28"/>
-          <w:szCs w:val="28"/>
-          <w:lang w:val="en-US"/>
-        </w:rPr>
-        <w:t>subration</w:t>
-      </w:r>
-      <w:proofErr w:type="spellEnd"/>
+      <w:r>
+        <w:rPr>
+          <w:rFonts w:cstheme="minorHAnsi"/>
+          <w:b/>
+          <w:bCs/>
+          <w:sz w:val="28"/>
+          <w:szCs w:val="28"/>
+          <w:lang w:val="en-US"/>
+        </w:rPr>
+        <w:t>adarsh/subration</w:t>
+      </w:r>
     </w:p>
     <w:p>
       <w:pPr>
@@ -1174,29 +1081,16 @@
           <w:lang w:val="en-US"/>
         </w:rPr>
       </w:pPr>
-      <w:proofErr w:type="spellStart"/>
-      <w:r>
-        <w:rPr>
-          <w:rFonts w:cstheme="minorHAnsi"/>
-          <w:b/>
-          <w:bCs/>
-          <w:sz w:val="28"/>
-          <w:szCs w:val="28"/>
-          <w:lang w:val="en-US"/>
-        </w:rPr>
-        <w:t>gaurav</w:t>
-      </w:r>
-      <w:proofErr w:type="spellEnd"/>
-      <w:r>
-        <w:rPr>
-          <w:rFonts w:cstheme="minorHAnsi"/>
-          <w:b/>
-          <w:bCs/>
-          <w:sz w:val="28"/>
-          <w:szCs w:val="28"/>
-          <w:lang w:val="en-US"/>
-        </w:rPr>
-        <w:t>/division</w:t>
+      <w:r>
+        <w:rPr>
+          <w:rFonts w:cstheme="minorHAnsi"/>
+          <w:b/>
+          <w:bCs/>
+          <w:sz w:val="28"/>
+          <w:szCs w:val="28"/>
+          <w:lang w:val="en-US"/>
+        </w:rPr>
+        <w:t>gaurav/division</w:t>
       </w:r>
     </w:p>
     <w:p>
@@ -1244,27 +1138,7 @@
           <w:szCs w:val="28"/>
           <w:lang w:val="en-US"/>
         </w:rPr>
-        <w:t xml:space="preserve">f we make any feature then it </w:t>
-      </w:r>
-      <w:proofErr w:type="spellStart"/>
-      <w:r>
-        <w:rPr>
-          <w:rFonts w:cstheme="minorHAnsi"/>
-          <w:sz w:val="28"/>
-          <w:szCs w:val="28"/>
-          <w:lang w:val="en-US"/>
-        </w:rPr>
-        <w:t>wont</w:t>
-      </w:r>
-      <w:proofErr w:type="spellEnd"/>
-      <w:r>
-        <w:rPr>
-          <w:rFonts w:cstheme="minorHAnsi"/>
-          <w:sz w:val="28"/>
-          <w:szCs w:val="28"/>
-          <w:lang w:val="en-US"/>
-        </w:rPr>
-        <w:t xml:space="preserve"> affect </w:t>
+        <w:t xml:space="preserve">f we make any feature then it wont affect </w:t>
       </w:r>
       <w:r>
         <w:rPr>
@@ -1284,51 +1158,18 @@
           <w:szCs w:val="28"/>
           <w:lang w:val="en-US"/>
         </w:rPr>
-        <w:t xml:space="preserve"> branch </w:t>
-      </w:r>
-      <w:proofErr w:type="spellStart"/>
-      <w:r>
-        <w:rPr>
-          <w:rFonts w:cstheme="minorHAnsi"/>
-          <w:sz w:val="28"/>
-          <w:szCs w:val="28"/>
-          <w:lang w:val="en-US"/>
-        </w:rPr>
-        <w:t>lets</w:t>
-      </w:r>
-      <w:proofErr w:type="spellEnd"/>
-      <w:r>
-        <w:rPr>
-          <w:rFonts w:cstheme="minorHAnsi"/>
-          <w:sz w:val="28"/>
-          <w:szCs w:val="28"/>
-          <w:lang w:val="en-US"/>
-        </w:rPr>
-        <w:t xml:space="preserve"> say, if </w:t>
-      </w:r>
-      <w:proofErr w:type="spellStart"/>
-      <w:r>
-        <w:rPr>
-          <w:rFonts w:cstheme="minorHAnsi"/>
-          <w:b/>
-          <w:bCs/>
-          <w:sz w:val="28"/>
-          <w:szCs w:val="28"/>
-          <w:lang w:val="en-US"/>
-        </w:rPr>
-        <w:t>ashish</w:t>
-      </w:r>
-      <w:proofErr w:type="spellEnd"/>
-      <w:r>
-        <w:rPr>
-          <w:rFonts w:cstheme="minorHAnsi"/>
-          <w:b/>
-          <w:bCs/>
-          <w:sz w:val="28"/>
-          <w:szCs w:val="28"/>
-          <w:lang w:val="en-US"/>
-        </w:rPr>
-        <w:t>/addition</w:t>
+        <w:t xml:space="preserve"> branch lets say, if </w:t>
+      </w:r>
+      <w:r>
+        <w:rPr>
+          <w:rFonts w:cstheme="minorHAnsi"/>
+          <w:b/>
+          <w:bCs/>
+          <w:sz w:val="28"/>
+          <w:szCs w:val="28"/>
+          <w:lang w:val="en-US"/>
+        </w:rPr>
+        <w:t>ashish/addition</w:t>
       </w:r>
       <w:r>
         <w:rPr>
@@ -1368,31 +1209,7 @@
           <w:szCs w:val="28"/>
           <w:lang w:val="en-US"/>
         </w:rPr>
-        <w:t xml:space="preserve">git merge </w:t>
-      </w:r>
-      <w:proofErr w:type="spellStart"/>
-      <w:r>
-        <w:rPr>
-          <w:rFonts w:cstheme="minorHAnsi"/>
-          <w:b/>
-          <w:bCs/>
-          <w:sz w:val="28"/>
-          <w:szCs w:val="28"/>
-          <w:lang w:val="en-US"/>
-        </w:rPr>
-        <w:t>ashish</w:t>
-      </w:r>
-      <w:proofErr w:type="spellEnd"/>
-      <w:r>
-        <w:rPr>
-          <w:rFonts w:cstheme="minorHAnsi"/>
-          <w:b/>
-          <w:bCs/>
-          <w:sz w:val="28"/>
-          <w:szCs w:val="28"/>
-          <w:lang w:val="en-US"/>
-        </w:rPr>
-        <w:t>/addition</w:t>
+        <w:t>git merge ashish/addition</w:t>
       </w:r>
       <w:r>
         <w:rPr>
@@ -1468,21 +1285,8 @@
           <w:szCs w:val="28"/>
           <w:lang w:val="en-US"/>
         </w:rPr>
-        <w:t>touch .</w:t>
-      </w:r>
-      <w:proofErr w:type="spellStart"/>
-      <w:r>
-        <w:rPr>
-          <w:rFonts w:cstheme="minorHAnsi"/>
-          <w:b/>
-          <w:bCs/>
-          <w:sz w:val="28"/>
-          <w:szCs w:val="28"/>
-          <w:lang w:val="en-US"/>
-        </w:rPr>
-        <w:t>gitignore</w:t>
-      </w:r>
-      <w:proofErr w:type="spellEnd"/>
+        <w:t>touch .gitignore</w:t>
+      </w:r>
       <w:r>
         <w:rPr>
           <w:rFonts w:cstheme="minorHAnsi"/>
@@ -1551,31 +1355,7 @@
           <w:szCs w:val="36"/>
           <w:lang w:val="en-US"/>
         </w:rPr>
-        <w:t xml:space="preserve">Push code on </w:t>
-      </w:r>
-      <w:proofErr w:type="spellStart"/>
-      <w:r>
-        <w:rPr>
-          <w:rFonts w:cstheme="minorHAnsi"/>
-          <w:b/>
-          <w:bCs/>
-          <w:sz w:val="36"/>
-          <w:szCs w:val="36"/>
-          <w:lang w:val="en-US"/>
-        </w:rPr>
-        <w:t>Github</w:t>
-      </w:r>
-      <w:proofErr w:type="spellEnd"/>
-      <w:r>
-        <w:rPr>
-          <w:rFonts w:cstheme="minorHAnsi"/>
-          <w:b/>
-          <w:bCs/>
-          <w:sz w:val="36"/>
-          <w:szCs w:val="36"/>
-          <w:lang w:val="en-US"/>
-        </w:rPr>
-        <w:t>:</w:t>
+        <w:t>Push code on Github:</w:t>
       </w:r>
     </w:p>
     <w:p>
@@ -1627,19 +1407,8 @@
           <w:szCs w:val="36"/>
           <w:lang w:val="en-US"/>
         </w:rPr>
-        <w:t xml:space="preserve">git </w:t>
-      </w:r>
-      <w:proofErr w:type="spellStart"/>
-      <w:r>
-        <w:rPr>
-          <w:rFonts w:cstheme="minorHAnsi"/>
-          <w:sz w:val="36"/>
-          <w:szCs w:val="36"/>
-          <w:lang w:val="en-US"/>
-        </w:rPr>
-        <w:t>init</w:t>
-      </w:r>
-      <w:proofErr w:type="spellEnd"/>
+        <w:t>git init</w:t>
+      </w:r>
     </w:p>
     <w:p>
       <w:pPr>
@@ -1686,27 +1455,7 @@
           <w:szCs w:val="36"/>
           <w:lang w:val="en-US"/>
         </w:rPr>
-        <w:t xml:space="preserve">git commit -m “comments </w:t>
-      </w:r>
-      <w:proofErr w:type="spellStart"/>
-      <w:r>
-        <w:rPr>
-          <w:rFonts w:cstheme="minorHAnsi"/>
-          <w:sz w:val="36"/>
-          <w:szCs w:val="36"/>
-          <w:lang w:val="en-US"/>
-        </w:rPr>
-        <w:t>form</w:t>
-      </w:r>
-      <w:proofErr w:type="spellEnd"/>
-      <w:r>
-        <w:rPr>
-          <w:rFonts w:cstheme="minorHAnsi"/>
-          <w:sz w:val="36"/>
-          <w:szCs w:val="36"/>
-          <w:lang w:val="en-US"/>
-        </w:rPr>
-        <w:t xml:space="preserve"> commit”</w:t>
+        <w:t>git commit -m “comments form commit”</w:t>
       </w:r>
     </w:p>
     <w:p>
@@ -1732,21 +1481,8 @@
           <w:szCs w:val="36"/>
           <w:lang w:val="en-US"/>
         </w:rPr>
-        <w:t xml:space="preserve">Push to </w:t>
-      </w:r>
-      <w:proofErr w:type="spellStart"/>
-      <w:r>
-        <w:rPr>
-          <w:rFonts w:cstheme="minorHAnsi"/>
-          <w:b/>
-          <w:bCs/>
-          <w:sz w:val="36"/>
-          <w:szCs w:val="36"/>
-          <w:lang w:val="en-US"/>
-        </w:rPr>
-        <w:t>github</w:t>
-      </w:r>
-      <w:proofErr w:type="spellEnd"/>
+        <w:t>Push to github</w:t>
+      </w:r>
     </w:p>
     <w:p>
       <w:pPr>
@@ -1769,27 +1505,7 @@
           <w:szCs w:val="36"/>
           <w:lang w:val="en-US"/>
         </w:rPr>
-        <w:t xml:space="preserve">git remote add origin   {path -&gt; </w:t>
-      </w:r>
-      <w:proofErr w:type="spellStart"/>
-      <w:r>
-        <w:rPr>
-          <w:rFonts w:cstheme="minorHAnsi"/>
-          <w:sz w:val="36"/>
-          <w:szCs w:val="36"/>
-          <w:lang w:val="en-US"/>
-        </w:rPr>
-        <w:t>url</w:t>
-      </w:r>
-      <w:proofErr w:type="spellEnd"/>
-      <w:r>
-        <w:rPr>
-          <w:rFonts w:cstheme="minorHAnsi"/>
-          <w:sz w:val="36"/>
-          <w:szCs w:val="36"/>
-          <w:lang w:val="en-US"/>
-        </w:rPr>
-        <w:t xml:space="preserve"> of your repo}</w:t>
+        <w:t>git remote add origin   {path -&gt; url of your repo}</w:t>
       </w:r>
     </w:p>
     <w:p>
@@ -1838,6 +1554,475 @@
           <w:lang w:val="en-US"/>
         </w:rPr>
         <w:t>git push -u origin master</w:t>
+      </w:r>
+    </w:p>
+    <w:p>
+      <w:pPr>
+        <w:pStyle w:val="ListParagraph"/>
+        <w:numPr>
+          <w:ilvl w:val="0"/>
+          <w:numId w:val="11"/>
+        </w:numPr>
+        <w:rPr>
+          <w:rFonts w:cstheme="minorHAnsi"/>
+          <w:b/>
+          <w:bCs/>
+          <w:sz w:val="36"/>
+          <w:szCs w:val="36"/>
+          <w:lang w:val="en-US"/>
+        </w:rPr>
+      </w:pPr>
+      <w:r>
+        <w:rPr>
+          <w:rFonts w:cstheme="minorHAnsi"/>
+          <w:b/>
+          <w:bCs/>
+          <w:sz w:val="36"/>
+          <w:szCs w:val="36"/>
+          <w:lang w:val="en-US"/>
+        </w:rPr>
+        <w:t>Push updated code to github</w:t>
+      </w:r>
+    </w:p>
+    <w:p>
+      <w:pPr>
+        <w:pStyle w:val="ListParagraph"/>
+        <w:numPr>
+          <w:ilvl w:val="1"/>
+          <w:numId w:val="4"/>
+        </w:numPr>
+        <w:rPr>
+          <w:rFonts w:cstheme="minorHAnsi"/>
+          <w:b/>
+          <w:bCs/>
+          <w:sz w:val="36"/>
+          <w:szCs w:val="36"/>
+          <w:lang w:val="en-US"/>
+        </w:rPr>
+      </w:pPr>
+      <w:r>
+        <w:rPr>
+          <w:rFonts w:cstheme="minorHAnsi"/>
+          <w:sz w:val="36"/>
+          <w:szCs w:val="36"/>
+          <w:lang w:val="en-US"/>
+        </w:rPr>
+        <w:t>Make changes</w:t>
+      </w:r>
+    </w:p>
+    <w:p>
+      <w:pPr>
+        <w:pStyle w:val="ListParagraph"/>
+        <w:numPr>
+          <w:ilvl w:val="1"/>
+          <w:numId w:val="4"/>
+        </w:numPr>
+        <w:rPr>
+          <w:rFonts w:cstheme="minorHAnsi"/>
+          <w:b/>
+          <w:bCs/>
+          <w:sz w:val="36"/>
+          <w:szCs w:val="36"/>
+          <w:lang w:val="en-US"/>
+        </w:rPr>
+      </w:pPr>
+      <w:r>
+        <w:rPr>
+          <w:rFonts w:cstheme="minorHAnsi"/>
+          <w:sz w:val="36"/>
+          <w:szCs w:val="36"/>
+          <w:lang w:val="en-US"/>
+        </w:rPr>
+        <w:t>git add .</w:t>
+      </w:r>
+    </w:p>
+    <w:p>
+      <w:pPr>
+        <w:pStyle w:val="ListParagraph"/>
+        <w:numPr>
+          <w:ilvl w:val="1"/>
+          <w:numId w:val="4"/>
+        </w:numPr>
+        <w:rPr>
+          <w:rFonts w:cstheme="minorHAnsi"/>
+          <w:b/>
+          <w:bCs/>
+          <w:sz w:val="36"/>
+          <w:szCs w:val="36"/>
+          <w:lang w:val="en-US"/>
+        </w:rPr>
+      </w:pPr>
+      <w:r>
+        <w:rPr>
+          <w:rFonts w:cstheme="minorHAnsi"/>
+          <w:sz w:val="36"/>
+          <w:szCs w:val="36"/>
+          <w:lang w:val="en-US"/>
+        </w:rPr>
+        <w:t>git commit -m “message for commit”</w:t>
+      </w:r>
+    </w:p>
+    <w:p>
+      <w:pPr>
+        <w:pStyle w:val="ListParagraph"/>
+        <w:numPr>
+          <w:ilvl w:val="1"/>
+          <w:numId w:val="4"/>
+        </w:numPr>
+        <w:rPr>
+          <w:rFonts w:cstheme="minorHAnsi"/>
+          <w:b/>
+          <w:bCs/>
+          <w:sz w:val="36"/>
+          <w:szCs w:val="36"/>
+          <w:lang w:val="en-US"/>
+        </w:rPr>
+      </w:pPr>
+      <w:r>
+        <w:rPr>
+          <w:rFonts w:cstheme="minorHAnsi"/>
+          <w:sz w:val="36"/>
+          <w:szCs w:val="36"/>
+          <w:lang w:val="en-US"/>
+        </w:rPr>
+        <w:t>git push</w:t>
+      </w:r>
+    </w:p>
+    <w:p>
+      <w:pPr>
+        <w:rPr>
+          <w:rFonts w:cstheme="minorHAnsi"/>
+          <w:color w:val="232629"/>
+          <w:sz w:val="28"/>
+          <w:szCs w:val="28"/>
+          <w:shd w:val="clear" w:color="auto" w:fill="FFFFFF"/>
+        </w:rPr>
+      </w:pPr>
+      <w:r>
+        <w:rPr>
+          <w:rFonts w:cstheme="minorHAnsi"/>
+          <w:b/>
+          <w:bCs/>
+          <w:sz w:val="36"/>
+          <w:szCs w:val="36"/>
+          <w:lang w:val="en-US"/>
+        </w:rPr>
+        <w:t xml:space="preserve">Note: </w:t>
+      </w:r>
+      <w:r>
+        <w:rPr>
+          <w:rFonts w:cstheme="minorHAnsi"/>
+          <w:sz w:val="28"/>
+          <w:szCs w:val="28"/>
+          <w:lang w:val="en-US"/>
+        </w:rPr>
+        <w:t xml:space="preserve">git push will throw an error “updated were rejected because the remote contains work that you do not have locally” </w:t>
+      </w:r>
+      <w:r>
+        <w:rPr>
+          <w:rFonts w:cstheme="minorHAnsi"/>
+          <w:color w:val="232629"/>
+          <w:sz w:val="28"/>
+          <w:szCs w:val="28"/>
+          <w:shd w:val="clear" w:color="auto" w:fill="FFFFFF"/>
+        </w:rPr>
+        <w:t>This happens if you initialized a new github repo with </w:t>
+      </w:r>
+      <w:r>
+        <w:rPr>
+          <w:rStyle w:val="HTMLCode"/>
+          <w:rFonts w:asciiTheme="minorHAnsi" w:eastAsiaTheme="minorHAnsi" w:hAnsiTheme="minorHAnsi" w:cstheme="minorHAnsi"/>
+          <w:b/>
+          <w:bCs/>
+          <w:color w:val="232629"/>
+          <w:sz w:val="28"/>
+          <w:szCs w:val="28"/>
+          <w:bdr w:val="none" w:sz="0" w:space="0" w:color="auto" w:frame="1"/>
+        </w:rPr>
+        <w:t>README</w:t>
+      </w:r>
+      <w:r>
+        <w:rPr>
+          <w:rFonts w:cstheme="minorHAnsi"/>
+          <w:color w:val="232629"/>
+          <w:sz w:val="28"/>
+          <w:szCs w:val="28"/>
+          <w:shd w:val="clear" w:color="auto" w:fill="FFFFFF"/>
+        </w:rPr>
+        <w:t> and/or </w:t>
+      </w:r>
+      <w:r>
+        <w:rPr>
+          <w:rStyle w:val="HTMLCode"/>
+          <w:rFonts w:asciiTheme="minorHAnsi" w:eastAsiaTheme="minorHAnsi" w:hAnsiTheme="minorHAnsi" w:cstheme="minorHAnsi"/>
+          <w:b/>
+          <w:bCs/>
+          <w:color w:val="232629"/>
+          <w:sz w:val="28"/>
+          <w:szCs w:val="28"/>
+          <w:bdr w:val="none" w:sz="0" w:space="0" w:color="auto" w:frame="1"/>
+        </w:rPr>
+        <w:t>LICENSE</w:t>
+      </w:r>
+      <w:r>
+        <w:rPr>
+          <w:rFonts w:cstheme="minorHAnsi"/>
+          <w:b/>
+          <w:bCs/>
+          <w:color w:val="232629"/>
+          <w:sz w:val="28"/>
+          <w:szCs w:val="28"/>
+          <w:shd w:val="clear" w:color="auto" w:fill="FFFFFF"/>
+        </w:rPr>
+        <w:t> file</w:t>
+      </w:r>
+      <w:r>
+        <w:rPr>
+          <w:rFonts w:cstheme="minorHAnsi"/>
+          <w:b/>
+          <w:bCs/>
+          <w:color w:val="232629"/>
+          <w:sz w:val="28"/>
+          <w:szCs w:val="28"/>
+          <w:shd w:val="clear" w:color="auto" w:fill="FFFFFF"/>
+        </w:rPr>
+        <w:t>.</w:t>
+      </w:r>
+    </w:p>
+    <w:p>
+      <w:pPr>
+        <w:pStyle w:val="ListParagraph"/>
+        <w:numPr>
+          <w:ilvl w:val="1"/>
+          <w:numId w:val="4"/>
+        </w:numPr>
+        <w:rPr>
+          <w:rFonts w:cstheme="minorHAnsi"/>
+          <w:sz w:val="32"/>
+          <w:szCs w:val="32"/>
+          <w:lang w:val="en-US"/>
+        </w:rPr>
+      </w:pPr>
+      <w:r>
+        <w:rPr>
+          <w:rFonts w:cstheme="minorHAnsi"/>
+          <w:sz w:val="32"/>
+          <w:szCs w:val="32"/>
+          <w:lang w:val="en-US"/>
+        </w:rPr>
+        <w:t>git remote add origin [path to your github repo]</w:t>
+      </w:r>
+    </w:p>
+    <w:p>
+      <w:pPr>
+        <w:pStyle w:val="ListParagraph"/>
+        <w:numPr>
+          <w:ilvl w:val="1"/>
+          <w:numId w:val="4"/>
+        </w:numPr>
+        <w:rPr>
+          <w:rFonts w:cstheme="minorHAnsi"/>
+          <w:sz w:val="32"/>
+          <w:szCs w:val="32"/>
+          <w:lang w:val="en-US"/>
+        </w:rPr>
+      </w:pPr>
+      <w:r>
+        <w:rPr>
+          <w:rFonts w:cstheme="minorHAnsi"/>
+          <w:sz w:val="32"/>
+          <w:szCs w:val="32"/>
+          <w:lang w:val="en-US"/>
+        </w:rPr>
+        <w:t>git pull origin master  : to pull out those changes</w:t>
+      </w:r>
+    </w:p>
+    <w:p>
+      <w:pPr>
+        <w:pStyle w:val="ListParagraph"/>
+        <w:numPr>
+          <w:ilvl w:val="1"/>
+          <w:numId w:val="4"/>
+        </w:numPr>
+        <w:rPr>
+          <w:rFonts w:cstheme="minorHAnsi"/>
+          <w:sz w:val="32"/>
+          <w:szCs w:val="32"/>
+          <w:lang w:val="en-US"/>
+        </w:rPr>
+      </w:pPr>
+      <w:r>
+        <w:rPr>
+          <w:rFonts w:cstheme="minorHAnsi"/>
+          <w:sz w:val="32"/>
+          <w:szCs w:val="32"/>
+          <w:lang w:val="en-US"/>
+        </w:rPr>
+        <w:t>git push origin master : to push your changes</w:t>
+      </w:r>
+    </w:p>
+    <w:p>
+      <w:pPr>
+        <w:rPr>
+          <w:rFonts w:cstheme="minorHAnsi"/>
+          <w:b/>
+          <w:bCs/>
+          <w:sz w:val="36"/>
+          <w:szCs w:val="36"/>
+          <w:u w:val="single"/>
+          <w:lang w:val="en-US"/>
+        </w:rPr>
+      </w:pPr>
+      <w:r>
+        <w:rPr>
+          <w:rFonts w:cstheme="minorHAnsi"/>
+          <w:b/>
+          <w:bCs/>
+          <w:sz w:val="36"/>
+          <w:szCs w:val="36"/>
+          <w:u w:val="single"/>
+          <w:lang w:val="en-US"/>
+        </w:rPr>
+        <w:lastRenderedPageBreak/>
+        <w:t>Open Source</w:t>
+      </w:r>
+    </w:p>
+    <w:p>
+      <w:pPr>
+        <w:pStyle w:val="ListParagraph"/>
+        <w:numPr>
+          <w:ilvl w:val="0"/>
+          <w:numId w:val="13"/>
+        </w:numPr>
+        <w:rPr>
+          <w:rFonts w:cstheme="minorHAnsi"/>
+          <w:sz w:val="32"/>
+          <w:szCs w:val="32"/>
+          <w:lang w:val="en-US"/>
+        </w:rPr>
+      </w:pPr>
+      <w:r>
+        <w:rPr>
+          <w:rFonts w:cstheme="minorHAnsi"/>
+          <w:sz w:val="32"/>
+          <w:szCs w:val="32"/>
+          <w:lang w:val="en-US"/>
+        </w:rPr>
+        <w:t>Fork the repo : it will create copy of that repo in your github id</w:t>
+      </w:r>
+    </w:p>
+    <w:p>
+      <w:pPr>
+        <w:pStyle w:val="ListParagraph"/>
+        <w:numPr>
+          <w:ilvl w:val="0"/>
+          <w:numId w:val="13"/>
+        </w:numPr>
+        <w:rPr>
+          <w:rFonts w:cstheme="minorHAnsi"/>
+          <w:sz w:val="32"/>
+          <w:szCs w:val="32"/>
+          <w:lang w:val="en-US"/>
+        </w:rPr>
+      </w:pPr>
+      <w:r>
+        <w:rPr>
+          <w:rFonts w:cstheme="minorHAnsi"/>
+          <w:sz w:val="32"/>
+          <w:szCs w:val="32"/>
+          <w:lang w:val="en-US"/>
+        </w:rPr>
+        <w:t>git clone [url to repo created in your github account]</w:t>
+      </w:r>
+    </w:p>
+    <w:p>
+      <w:pPr>
+        <w:pStyle w:val="ListParagraph"/>
+        <w:numPr>
+          <w:ilvl w:val="0"/>
+          <w:numId w:val="13"/>
+        </w:numPr>
+        <w:rPr>
+          <w:rFonts w:cstheme="minorHAnsi"/>
+          <w:sz w:val="32"/>
+          <w:szCs w:val="32"/>
+          <w:lang w:val="en-US"/>
+        </w:rPr>
+      </w:pPr>
+      <w:r>
+        <w:rPr>
+          <w:rFonts w:cstheme="minorHAnsi"/>
+          <w:sz w:val="32"/>
+          <w:szCs w:val="32"/>
+          <w:lang w:val="en-US"/>
+        </w:rPr>
+        <w:t>make changes</w:t>
+      </w:r>
+    </w:p>
+    <w:p>
+      <w:pPr>
+        <w:pStyle w:val="ListParagraph"/>
+        <w:numPr>
+          <w:ilvl w:val="0"/>
+          <w:numId w:val="13"/>
+        </w:numPr>
+        <w:rPr>
+          <w:rFonts w:cstheme="minorHAnsi"/>
+          <w:sz w:val="32"/>
+          <w:szCs w:val="32"/>
+          <w:lang w:val="en-US"/>
+        </w:rPr>
+      </w:pPr>
+      <w:r>
+        <w:rPr>
+          <w:rFonts w:cstheme="minorHAnsi"/>
+          <w:sz w:val="32"/>
+          <w:szCs w:val="32"/>
+          <w:lang w:val="en-US"/>
+        </w:rPr>
+        <w:t xml:space="preserve">push </w:t>
+      </w:r>
+      <w:r>
+        <w:rPr>
+          <w:rFonts w:cstheme="minorHAnsi"/>
+          <w:sz w:val="32"/>
+          <w:szCs w:val="32"/>
+          <w:lang w:val="en-US"/>
+        </w:rPr>
+        <w:t xml:space="preserve">changes </w:t>
+      </w:r>
+      <w:r>
+        <w:rPr>
+          <w:rFonts w:cstheme="minorHAnsi"/>
+          <w:sz w:val="32"/>
+          <w:szCs w:val="32"/>
+          <w:lang w:val="en-US"/>
+        </w:rPr>
+        <w:t>to repo on your github</w:t>
+      </w:r>
+    </w:p>
+    <w:p>
+      <w:pPr>
+        <w:pStyle w:val="ListParagraph"/>
+        <w:numPr>
+          <w:ilvl w:val="0"/>
+          <w:numId w:val="13"/>
+        </w:numPr>
+        <w:rPr>
+          <w:rFonts w:cstheme="minorHAnsi"/>
+          <w:sz w:val="32"/>
+          <w:szCs w:val="32"/>
+          <w:lang w:val="en-US"/>
+        </w:rPr>
+      </w:pPr>
+      <w:r>
+        <w:rPr>
+          <w:rFonts w:cstheme="minorHAnsi"/>
+          <w:sz w:val="32"/>
+          <w:szCs w:val="32"/>
+          <w:lang w:val="en-US"/>
+        </w:rPr>
+        <w:t>create a pull request from that repo</w:t>
       </w:r>
     </w:p>
     <w:p>
@@ -2007,6 +2192,119 @@
     </w:lvl>
   </w:abstractNum>
   <w:abstractNum w:abstractNumId="1" w15:restartNumberingAfterBreak="0">
+    <w:nsid w:val="2D0C63B7"/>
+    <w:multiLevelType w:val="hybridMultilevel"/>
+    <w:tmpl w:val="4CA48484"/>
+    <w:lvl w:ilvl="0" w:tplc="40090001">
+      <w:start w:val="1"/>
+      <w:numFmt w:val="bullet"/>
+      <w:lvlText w:val=""/>
+      <w:lvlJc w:val="left"/>
+      <w:pPr>
+        <w:ind w:left="720" w:hanging="360"/>
+      </w:pPr>
+      <w:rPr>
+        <w:rFonts w:ascii="Symbol" w:hAnsi="Symbol" w:hint="default"/>
+      </w:rPr>
+    </w:lvl>
+    <w:lvl w:ilvl="1" w:tplc="40090003" w:tentative="1">
+      <w:start w:val="1"/>
+      <w:numFmt w:val="bullet"/>
+      <w:lvlText w:val="o"/>
+      <w:lvlJc w:val="left"/>
+      <w:pPr>
+        <w:ind w:left="1440" w:hanging="360"/>
+      </w:pPr>
+      <w:rPr>
+        <w:rFonts w:ascii="Courier New" w:hAnsi="Courier New" w:cs="Courier New" w:hint="default"/>
+      </w:rPr>
+    </w:lvl>
+    <w:lvl w:ilvl="2" w:tplc="40090005" w:tentative="1">
+      <w:start w:val="1"/>
+      <w:numFmt w:val="bullet"/>
+      <w:lvlText w:val=""/>
+      <w:lvlJc w:val="left"/>
+      <w:pPr>
+        <w:ind w:left="2160" w:hanging="360"/>
+      </w:pPr>
+      <w:rPr>
+        <w:rFonts w:ascii="Wingdings" w:hAnsi="Wingdings" w:hint="default"/>
+      </w:rPr>
+    </w:lvl>
+    <w:lvl w:ilvl="3" w:tplc="40090001" w:tentative="1">
+      <w:start w:val="1"/>
+      <w:numFmt w:val="bullet"/>
+      <w:lvlText w:val=""/>
+      <w:lvlJc w:val="left"/>
+      <w:pPr>
+        <w:ind w:left="2880" w:hanging="360"/>
+      </w:pPr>
+      <w:rPr>
+        <w:rFonts w:ascii="Symbol" w:hAnsi="Symbol" w:hint="default"/>
+      </w:rPr>
+    </w:lvl>
+    <w:lvl w:ilvl="4" w:tplc="40090003" w:tentative="1">
+      <w:start w:val="1"/>
+      <w:numFmt w:val="bullet"/>
+      <w:lvlText w:val="o"/>
+      <w:lvlJc w:val="left"/>
+      <w:pPr>
+        <w:ind w:left="3600" w:hanging="360"/>
+      </w:pPr>
+      <w:rPr>
+        <w:rFonts w:ascii="Courier New" w:hAnsi="Courier New" w:cs="Courier New" w:hint="default"/>
+      </w:rPr>
+    </w:lvl>
+    <w:lvl w:ilvl="5" w:tplc="40090005" w:tentative="1">
+      <w:start w:val="1"/>
+      <w:numFmt w:val="bullet"/>
+      <w:lvlText w:val=""/>
+      <w:lvlJc w:val="left"/>
+      <w:pPr>
+        <w:ind w:left="4320" w:hanging="360"/>
+      </w:pPr>
+      <w:rPr>
+        <w:rFonts w:ascii="Wingdings" w:hAnsi="Wingdings" w:hint="default"/>
+      </w:rPr>
+    </w:lvl>
+    <w:lvl w:ilvl="6" w:tplc="40090001" w:tentative="1">
+      <w:start w:val="1"/>
+      <w:numFmt w:val="bullet"/>
+      <w:lvlText w:val=""/>
+      <w:lvlJc w:val="left"/>
+      <w:pPr>
+        <w:ind w:left="5040" w:hanging="360"/>
+      </w:pPr>
+      <w:rPr>
+        <w:rFonts w:ascii="Symbol" w:hAnsi="Symbol" w:hint="default"/>
+      </w:rPr>
+    </w:lvl>
+    <w:lvl w:ilvl="7" w:tplc="40090003" w:tentative="1">
+      <w:start w:val="1"/>
+      <w:numFmt w:val="bullet"/>
+      <w:lvlText w:val="o"/>
+      <w:lvlJc w:val="left"/>
+      <w:pPr>
+        <w:ind w:left="5760" w:hanging="360"/>
+      </w:pPr>
+      <w:rPr>
+        <w:rFonts w:ascii="Courier New" w:hAnsi="Courier New" w:cs="Courier New" w:hint="default"/>
+      </w:rPr>
+    </w:lvl>
+    <w:lvl w:ilvl="8" w:tplc="40090005" w:tentative="1">
+      <w:start w:val="1"/>
+      <w:numFmt w:val="bullet"/>
+      <w:lvlText w:val=""/>
+      <w:lvlJc w:val="left"/>
+      <w:pPr>
+        <w:ind w:left="6480" w:hanging="360"/>
+      </w:pPr>
+      <w:rPr>
+        <w:rFonts w:ascii="Wingdings" w:hAnsi="Wingdings" w:hint="default"/>
+      </w:rPr>
+    </w:lvl>
+  </w:abstractNum>
+  <w:abstractNum w:abstractNumId="2" w15:restartNumberingAfterBreak="0">
     <w:nsid w:val="4D421389"/>
     <w:multiLevelType w:val="hybridMultilevel"/>
     <w:tmpl w:val="6818E3D6"/>
@@ -2119,7 +2417,7 @@
       </w:rPr>
     </w:lvl>
   </w:abstractNum>
-  <w:abstractNum w:abstractNumId="2" w15:restartNumberingAfterBreak="0">
+  <w:abstractNum w:abstractNumId="3" w15:restartNumberingAfterBreak="0">
     <w:nsid w:val="58642DC3"/>
     <w:multiLevelType w:val="hybridMultilevel"/>
     <w:tmpl w:val="B1BE3CC2"/>
@@ -2232,7 +2530,7 @@
       </w:rPr>
     </w:lvl>
   </w:abstractNum>
-  <w:abstractNum w:abstractNumId="3" w15:restartNumberingAfterBreak="0">
+  <w:abstractNum w:abstractNumId="4" w15:restartNumberingAfterBreak="0">
     <w:nsid w:val="59C63B0B"/>
     <w:multiLevelType w:val="hybridMultilevel"/>
     <w:tmpl w:val="054A20B0"/>
@@ -2344,7 +2642,7 @@
       </w:rPr>
     </w:lvl>
   </w:abstractNum>
-  <w:abstractNum w:abstractNumId="4" w15:restartNumberingAfterBreak="0">
+  <w:abstractNum w:abstractNumId="5" w15:restartNumberingAfterBreak="0">
     <w:nsid w:val="66E8157D"/>
     <w:multiLevelType w:val="hybridMultilevel"/>
     <w:tmpl w:val="300C88C8"/>
@@ -2456,7 +2754,7 @@
       </w:rPr>
     </w:lvl>
   </w:abstractNum>
-  <w:abstractNum w:abstractNumId="5" w15:restartNumberingAfterBreak="0">
+  <w:abstractNum w:abstractNumId="6" w15:restartNumberingAfterBreak="0">
     <w:nsid w:val="6C566C82"/>
     <w:multiLevelType w:val="hybridMultilevel"/>
     <w:tmpl w:val="8D6013D0"/>
@@ -2545,7 +2843,7 @@
       </w:pPr>
     </w:lvl>
   </w:abstractNum>
-  <w:abstractNum w:abstractNumId="6" w15:restartNumberingAfterBreak="0">
+  <w:abstractNum w:abstractNumId="7" w15:restartNumberingAfterBreak="0">
     <w:nsid w:val="6D471B0D"/>
     <w:multiLevelType w:val="hybridMultilevel"/>
     <w:tmpl w:val="006A2FEA"/>
@@ -2657,7 +2955,7 @@
       </w:rPr>
     </w:lvl>
   </w:abstractNum>
-  <w:abstractNum w:abstractNumId="7" w15:restartNumberingAfterBreak="0">
+  <w:abstractNum w:abstractNumId="8" w15:restartNumberingAfterBreak="0">
     <w:nsid w:val="6FD4562F"/>
     <w:multiLevelType w:val="hybridMultilevel"/>
     <w:tmpl w:val="1E8E808A"/>
@@ -2747,7 +3045,7 @@
       </w:pPr>
     </w:lvl>
   </w:abstractNum>
-  <w:abstractNum w:abstractNumId="8" w15:restartNumberingAfterBreak="0">
+  <w:abstractNum w:abstractNumId="9" w15:restartNumberingAfterBreak="0">
     <w:nsid w:val="71366D9F"/>
     <w:multiLevelType w:val="hybridMultilevel"/>
     <w:tmpl w:val="6A7C8A82"/>
@@ -2859,10 +3157,10 @@
       </w:rPr>
     </w:lvl>
   </w:abstractNum>
-  <w:abstractNum w:abstractNumId="9" w15:restartNumberingAfterBreak="0">
+  <w:abstractNum w:abstractNumId="10" w15:restartNumberingAfterBreak="0">
     <w:nsid w:val="71854FF9"/>
     <w:multiLevelType w:val="hybridMultilevel"/>
-    <w:tmpl w:val="B5BED2E8"/>
+    <w:tmpl w:val="8FFAE8DE"/>
     <w:lvl w:ilvl="0" w:tplc="40090001">
       <w:start w:val="1"/>
       <w:numFmt w:val="bullet"/>
@@ -2972,7 +3270,7 @@
       </w:rPr>
     </w:lvl>
   </w:abstractNum>
-  <w:abstractNum w:abstractNumId="10" w15:restartNumberingAfterBreak="0">
+  <w:abstractNum w:abstractNumId="11" w15:restartNumberingAfterBreak="0">
     <w:nsid w:val="74B33B90"/>
     <w:multiLevelType w:val="hybridMultilevel"/>
     <w:tmpl w:val="9D32F69A"/>
@@ -3084,7 +3382,7 @@
       </w:rPr>
     </w:lvl>
   </w:abstractNum>
-  <w:abstractNum w:abstractNumId="11" w15:restartNumberingAfterBreak="0">
+  <w:abstractNum w:abstractNumId="12" w15:restartNumberingAfterBreak="0">
     <w:nsid w:val="75517D9F"/>
     <w:multiLevelType w:val="hybridMultilevel"/>
     <w:tmpl w:val="22B4B296"/>
@@ -3198,40 +3496,43 @@
     </w:lvl>
   </w:abstractNum>
   <w:num w:numId="1">
-    <w:abstractNumId w:val="1"/>
+    <w:abstractNumId w:val="2"/>
   </w:num>
   <w:num w:numId="2">
-    <w:abstractNumId w:val="2"/>
+    <w:abstractNumId w:val="3"/>
   </w:num>
   <w:num w:numId="3">
-    <w:abstractNumId w:val="11"/>
+    <w:abstractNumId w:val="12"/>
   </w:num>
   <w:num w:numId="4">
-    <w:abstractNumId w:val="9"/>
+    <w:abstractNumId w:val="10"/>
   </w:num>
   <w:num w:numId="5">
     <w:abstractNumId w:val="0"/>
   </w:num>
   <w:num w:numId="6">
-    <w:abstractNumId w:val="3"/>
+    <w:abstractNumId w:val="4"/>
   </w:num>
   <w:num w:numId="7">
+    <w:abstractNumId w:val="7"/>
+  </w:num>
+  <w:num w:numId="8">
+    <w:abstractNumId w:val="11"/>
+  </w:num>
+  <w:num w:numId="9">
+    <w:abstractNumId w:val="5"/>
+  </w:num>
+  <w:num w:numId="10">
+    <w:abstractNumId w:val="9"/>
+  </w:num>
+  <w:num w:numId="11">
+    <w:abstractNumId w:val="8"/>
+  </w:num>
+  <w:num w:numId="12">
     <w:abstractNumId w:val="6"/>
   </w:num>
-  <w:num w:numId="8">
-    <w:abstractNumId w:val="10"/>
-  </w:num>
-  <w:num w:numId="9">
-    <w:abstractNumId w:val="4"/>
-  </w:num>
-  <w:num w:numId="10">
-    <w:abstractNumId w:val="8"/>
-  </w:num>
-  <w:num w:numId="11">
-    <w:abstractNumId w:val="7"/>
-  </w:num>
-  <w:num w:numId="12">
-    <w:abstractNumId w:val="5"/>
+  <w:num w:numId="13">
+    <w:abstractNumId w:val="1"/>
   </w:num>
 </w:numbering>
 </file>
@@ -3728,6 +4029,19 @@
     <w:basedOn w:val="DefaultParagraphFont"/>
     <w:rsid w:val="00396A93"/>
   </w:style>
+  <w:style w:type="character" w:styleId="HTMLCode">
+    <w:name w:val="HTML Code"/>
+    <w:basedOn w:val="DefaultParagraphFont"/>
+    <w:uiPriority w:val="99"/>
+    <w:semiHidden/>
+    <w:unhideWhenUsed/>
+    <w:rsid w:val="00247635"/>
+    <w:rPr>
+      <w:rFonts w:ascii="Courier New" w:eastAsia="Times New Roman" w:hAnsi="Courier New" w:cs="Courier New"/>
+      <w:sz w:val="20"/>
+      <w:szCs w:val="20"/>
+    </w:rPr>
+  </w:style>
 </w:styles>
 </file>
 

</xml_diff>